<commit_message>
Ajout de 2 UC et maj des autres
Ajout UC enregistrer carte fidélité
Ajout UC Creer catalogue produit fournisseur
</commit_message>
<xml_diff>
--- a/Descriptions des Use Cases/USE CASE creer fournisseur.docx
+++ b/Descriptions des Use Cases/USE CASE creer fournisseur.docx
@@ -56,8 +56,6 @@
     <w:p>
       <w:r>
         <w:tab/>
-      </w:r>
-      <w:r>
         <w:t>Ce cas d’utilisation permet de créer les informations d’identité, telles que</w:t>
       </w:r>
       <w:r>
@@ -143,10 +141,7 @@
         </w:numPr>
       </w:pPr>
       <w:r>
-        <w:t xml:space="preserve">Le </w:t>
-      </w:r>
-      <w:r>
-        <w:t xml:space="preserve">système affiche les informations à saisir pour créer un </w:t>
+        <w:t xml:space="preserve">Le système affiche les informations à saisir pour créer un </w:t>
       </w:r>
       <w:r>
         <w:t>fournisseur</w:t>
@@ -205,10 +200,7 @@
         </w:numPr>
       </w:pPr>
       <w:r>
-        <w:t>Le système</w:t>
-      </w:r>
-      <w:r>
-        <w:t xml:space="preserve"> vérifie la validité des champs d’adresse</w:t>
+        <w:t>Le système vérifie la validité des champs d’adresse</w:t>
       </w:r>
     </w:p>
     <w:p>
@@ -233,15 +225,7 @@
         </w:numPr>
       </w:pPr>
       <w:r>
-        <w:t xml:space="preserve">Le système vérifie la validité des champs de contact (n° de téléphone à 10 chiffres, format </w:t>
-      </w:r>
-      <w:proofErr w:type="gramStart"/>
-      <w:r>
-        <w:t>d’e-mail</w:t>
-      </w:r>
-      <w:proofErr w:type="gramEnd"/>
-      <w:r>
-        <w:t xml:space="preserve"> correct, ...)</w:t>
+        <w:t>Le système vérifie la validité des champs de contact (n° de téléphone à 10 chiffres, format d’e-mail correct, ...)</w:t>
       </w:r>
     </w:p>
     <w:p>
@@ -263,10 +247,7 @@
         </w:numPr>
       </w:pPr>
       <w:r>
-        <w:t>Le syst</w:t>
-      </w:r>
-      <w:r>
-        <w:t xml:space="preserve">ème enregistre le </w:t>
+        <w:t xml:space="preserve">Le système enregistre le </w:t>
       </w:r>
       <w:r>
         <w:t>fournisseur</w:t>
@@ -314,10 +295,7 @@
         </w:numPr>
       </w:pPr>
       <w:r>
-        <w:t>FA2 : les champs d’adresse ne sont pas valides (étape e), retour à l'étape d et affiche un message d’er</w:t>
-      </w:r>
-      <w:r>
-        <w:t>reur.</w:t>
+        <w:t>FA2 : les champs d’adresse ne sont pas valides (étape e), retour à l'étape d et affiche un message d’erreur.</w:t>
       </w:r>
     </w:p>
     <w:p>
@@ -345,10 +323,7 @@
         <w:t>fournisseur</w:t>
       </w:r>
       <w:r>
-        <w:t xml:space="preserve"> (étape i), retour à l’étape h </w:t>
-      </w:r>
-      <w:r>
-        <w:t>et affiche un message d’erreur.</w:t>
+        <w:t xml:space="preserve"> (étape i), retour à l’étape h et affiche un message d’erreur.</w:t>
       </w:r>
     </w:p>
     <w:p>
@@ -649,7 +624,14 @@
                 <w:sz w:val="20"/>
                 <w:szCs w:val="20"/>
               </w:rPr>
-              <w:t>Alphabétique</w:t>
+              <w:t>Alpha</w:t>
+            </w:r>
+            <w:r>
+              <w:rPr>
+                <w:sz w:val="20"/>
+                <w:szCs w:val="20"/>
+              </w:rPr>
+              <w:t>numérique</w:t>
             </w:r>
           </w:p>
         </w:tc>
@@ -1603,21 +1585,7 @@
                 <w:sz w:val="20"/>
                 <w:szCs w:val="20"/>
               </w:rPr>
-              <w:t>Pas de caractères spéciaux</w:t>
-            </w:r>
-            <w:r>
-              <w:rPr>
-                <w:sz w:val="20"/>
-                <w:szCs w:val="20"/>
-              </w:rPr>
-              <w:t xml:space="preserve"> sauf exceptions</w:t>
-            </w:r>
-            <w:r>
-              <w:rPr>
-                <w:sz w:val="20"/>
-                <w:szCs w:val="20"/>
-              </w:rPr>
-              <w:t>*</w:t>
+              <w:t>Pas de caractères spéciaux sauf exceptions*</w:t>
             </w:r>
           </w:p>
         </w:tc>
@@ -1814,21 +1782,12 @@
                 <w:szCs w:val="20"/>
               </w:rPr>
             </w:pPr>
-            <w:proofErr w:type="gramStart"/>
-            <w:r>
-              <w:rPr>
-                <w:sz w:val="20"/>
-                <w:szCs w:val="20"/>
-              </w:rPr>
-              <w:t>+[</w:t>
-            </w:r>
-            <w:proofErr w:type="gramEnd"/>
-            <w:r>
-              <w:rPr>
-                <w:sz w:val="20"/>
-                <w:szCs w:val="20"/>
-              </w:rPr>
-              <w:t>indicatif d’un pays]*²</w:t>
+            <w:r>
+              <w:rPr>
+                <w:sz w:val="20"/>
+                <w:szCs w:val="20"/>
+              </w:rPr>
+              <w:t>+[indicatif d’un pays]*²</w:t>
             </w:r>
           </w:p>
         </w:tc>
@@ -1951,32 +1910,7 @@
                 <w:sz w:val="20"/>
                 <w:szCs w:val="20"/>
               </w:rPr>
-              <w:t xml:space="preserve">Contient @ </w:t>
-            </w:r>
-            <w:proofErr w:type="gramStart"/>
-            <w:r>
-              <w:rPr>
-                <w:sz w:val="20"/>
-                <w:szCs w:val="20"/>
-              </w:rPr>
-              <w:t>et .</w:t>
-            </w:r>
-            <w:proofErr w:type="spellStart"/>
-            <w:proofErr w:type="gramEnd"/>
-            <w:r>
-              <w:rPr>
-                <w:sz w:val="20"/>
-                <w:szCs w:val="20"/>
-              </w:rPr>
-              <w:t>fr</w:t>
-            </w:r>
-            <w:proofErr w:type="spellEnd"/>
-            <w:r>
-              <w:rPr>
-                <w:sz w:val="20"/>
-                <w:szCs w:val="20"/>
-              </w:rPr>
-              <w:t>/.com. Format d’une adresse mail</w:t>
+              <w:t>Contient @ et .fr/.com. Format d’une adresse mail</w:t>
             </w:r>
           </w:p>
         </w:tc>
@@ -1991,13 +1925,7 @@
         <w:t xml:space="preserve"> </w:t>
       </w:r>
       <w:r>
-        <w:t>Liste des caractères spéciaux</w:t>
-      </w:r>
-      <w:r>
-        <w:t xml:space="preserve"> autorisés </w:t>
-      </w:r>
-      <w:r>
-        <w:t xml:space="preserve">: </w:t>
+        <w:t xml:space="preserve">Liste des caractères spéciaux autorisés : </w:t>
       </w:r>
     </w:p>
     <w:p>
@@ -2016,14 +1944,7 @@
           <w:sz w:val="24"/>
           <w:szCs w:val="24"/>
         </w:rPr>
-        <w:t>À, Á, Â, Ã, Ä, Å, Æ, Ç, È, É, Ê, Ë, Ì, Í, Î, Ï, Ð, Ñ, Ò, Ó, Ô, Õ, Ö, Ø, Œ, Š, þ, Ù, Ú, Û, Ü, Ý, Ÿ, à, á, â, ã, ä, å, æ, ç, è, é, ê, ë, ì, í, î, ï, ð, ñ, ò, ó, ô, õ, ö, ø, œ, š, Þ, ù, ú, û, ü, ý, ÿ</w:t>
-      </w:r>
-      <w:r>
-        <w:rPr>
-          <w:sz w:val="24"/>
-          <w:szCs w:val="24"/>
-        </w:rPr>
-        <w:t>, -</w:t>
+        <w:t>À, Á, Â, Ã, Ä, Å, Æ, Ç, È, É, Ê, Ë, Ì, Í, Î, Ï, Ð, Ñ, Ò, Ó, Ô, Õ, Ö, Ø, Œ, Š, þ, Ù, Ú, Û, Ü, Ý, Ÿ, à, á, â, ã, ä, å, æ, ç, è, é, ê, ë, ì, í, î, ï, ð, ñ, ò, ó, ô, õ, ö, ø, œ, š, Þ, ù, ú, û, ü, ý, ÿ, -</w:t>
       </w:r>
     </w:p>
     <w:p>

</xml_diff>